<commit_message>
Update Privacy Policy Surf GO.docx
</commit_message>
<xml_diff>
--- a/Privacy Policy Surf GO.docx
+++ b/Privacy Policy Surf GO.docx
@@ -209,7 +209,29 @@
           <w:szCs w:val="21"/>
           <w:lang w:val="en-US" w:eastAsia="ru-RU"/>
         </w:rPr>
-        <w:t>Link to privacy policy of third party service providers used by the app</w:t>
+        <w:t xml:space="preserve">Link to privacy policy of </w:t>
+      </w:r>
+      <w:proofErr w:type="gramStart"/>
+      <w:r>
+        <w:rPr>
+          <w:rFonts w:ascii="Helvetica" w:eastAsia="Times New Roman" w:hAnsi="Helvetica" w:cs="Helvetica"/>
+          <w:color w:val="616161"/>
+          <w:sz w:val="21"/>
+          <w:szCs w:val="21"/>
+          <w:lang w:val="en-US" w:eastAsia="ru-RU"/>
+        </w:rPr>
+        <w:t>third party</w:t>
+      </w:r>
+      <w:proofErr w:type="gramEnd"/>
+      <w:r>
+        <w:rPr>
+          <w:rFonts w:ascii="Helvetica" w:eastAsia="Times New Roman" w:hAnsi="Helvetica" w:cs="Helvetica"/>
+          <w:color w:val="616161"/>
+          <w:sz w:val="21"/>
+          <w:szCs w:val="21"/>
+          <w:lang w:val="en-US" w:eastAsia="ru-RU"/>
+        </w:rPr>
+        <w:t xml:space="preserve"> service providers used by the app</w:t>
       </w:r>
     </w:p>
     <w:p>
@@ -424,16 +446,6 @@
           <w:u w:val="single"/>
           <w:lang w:val="en-US" w:eastAsia="ru-RU"/>
         </w:rPr>
-      </w:r>
-      <w:r>
-        <w:rPr>
-          <w:rFonts w:ascii="Helvetica" w:eastAsia="Times New Roman" w:hAnsi="Helvetica" w:cs="Helvetica"/>
-          <w:color w:val="448AFF"/>
-          <w:sz w:val="21"/>
-          <w:szCs w:val="21"/>
-          <w:u w:val="single"/>
-          <w:lang w:val="en-US" w:eastAsia="ru-RU"/>
-        </w:rPr>
         <w:fldChar w:fldCharType="separate"/>
       </w:r>
       <w:r>
@@ -528,10 +540,12 @@
         <w:shd w:val="clear" w:color="auto" w:fill="FFFFFF"/>
         <w:spacing w:before="100" w:beforeAutospacing="1" w:after="100" w:afterAutospacing="1" w:line="360" w:lineRule="atLeast"/>
         <w:rPr>
-          <w:rFonts w:ascii="Helvetica" w:eastAsia="Times New Roman" w:hAnsi="Helvetica" w:cs="Helvetica"/>
-          <w:color w:val="616161"/>
-          <w:sz w:val="21"/>
-          <w:szCs w:val="21"/>
+          <w:rStyle w:val="a5"/>
+          <w:rFonts w:ascii="Helvetica" w:eastAsia="Times New Roman" w:hAnsi="Helvetica" w:cs="Helvetica"/>
+          <w:color w:val="616161"/>
+          <w:sz w:val="21"/>
+          <w:szCs w:val="21"/>
+          <w:u w:val="none"/>
           <w:lang w:eastAsia="ru-RU"/>
         </w:rPr>
       </w:pPr>
@@ -545,7 +559,37 @@
             <w:szCs w:val="21"/>
             <w:lang w:val="en-US" w:eastAsia="ru-RU"/>
           </w:rPr>
-          <w:t>App</w:t>
+          <w:t>AppLovin</w:t>
+        </w:r>
+        <w:proofErr w:type="spellEnd"/>
+      </w:hyperlink>
+    </w:p>
+    <w:p>
+      <w:pPr>
+        <w:numPr>
+          <w:ilvl w:val="0"/>
+          <w:numId w:val="1"/>
+        </w:numPr>
+        <w:shd w:val="clear" w:color="auto" w:fill="FFFFFF"/>
+        <w:spacing w:before="100" w:beforeAutospacing="1" w:after="100" w:afterAutospacing="1" w:line="360" w:lineRule="atLeast"/>
+        <w:rPr>
+          <w:rFonts w:ascii="Helvetica" w:eastAsia="Times New Roman" w:hAnsi="Helvetica" w:cs="Helvetica"/>
+          <w:color w:val="616161"/>
+          <w:sz w:val="21"/>
+          <w:szCs w:val="21"/>
+          <w:lang w:eastAsia="ru-RU"/>
+        </w:rPr>
+      </w:pPr>
+      <w:hyperlink r:id="rId11" w:history="1">
+        <w:r>
+          <w:rPr>
+            <w:rStyle w:val="a5"/>
+            <w:rFonts w:ascii="Helvetica" w:eastAsia="Times New Roman" w:hAnsi="Helvetica" w:cs="Helvetica"/>
+            <w:sz w:val="21"/>
+            <w:szCs w:val="21"/>
+            <w:lang w:val="en-US" w:eastAsia="ru-RU"/>
+          </w:rPr>
+          <w:t>Faceb</w:t>
         </w:r>
         <w:bookmarkStart w:id="0" w:name="_GoBack"/>
         <w:bookmarkEnd w:id="0"/>
@@ -557,9 +601,18 @@
             <w:szCs w:val="21"/>
             <w:lang w:val="en-US" w:eastAsia="ru-RU"/>
           </w:rPr>
-          <w:t>Lovin</w:t>
+          <w:t>o</w:t>
         </w:r>
-        <w:proofErr w:type="spellEnd"/>
+        <w:r>
+          <w:rPr>
+            <w:rStyle w:val="a5"/>
+            <w:rFonts w:ascii="Helvetica" w:eastAsia="Times New Roman" w:hAnsi="Helvetica" w:cs="Helvetica"/>
+            <w:sz w:val="21"/>
+            <w:szCs w:val="21"/>
+            <w:lang w:val="en-US" w:eastAsia="ru-RU"/>
+          </w:rPr>
+          <w:t>ok</w:t>
+        </w:r>
       </w:hyperlink>
     </w:p>
     <w:p>
@@ -1702,6 +1755,7 @@
     <w:lsdException w:name="HTML Sample" w:semiHidden="1" w:unhideWhenUsed="1"/>
     <w:lsdException w:name="HTML Typewriter" w:semiHidden="1" w:unhideWhenUsed="1"/>
     <w:lsdException w:name="HTML Variable" w:semiHidden="1" w:unhideWhenUsed="1"/>
+    <w:lsdException w:name="Normal Table" w:semiHidden="1" w:unhideWhenUsed="1"/>
     <w:lsdException w:name="annotation subject" w:semiHidden="1" w:unhideWhenUsed="1"/>
     <w:lsdException w:name="No List" w:semiHidden="1" w:unhideWhenUsed="1"/>
     <w:lsdException w:name="Outline List 1" w:semiHidden="1" w:unhideWhenUsed="1"/>
@@ -1744,8 +1798,11 @@
     <w:lsdException w:name="Table Contemporary" w:semiHidden="1" w:unhideWhenUsed="1"/>
     <w:lsdException w:name="Table Elegant" w:semiHidden="1" w:unhideWhenUsed="1"/>
     <w:lsdException w:name="Table Professional" w:semiHidden="1" w:unhideWhenUsed="1"/>
+    <w:lsdException w:name="Table Subtle 1" w:semiHidden="1" w:unhideWhenUsed="1"/>
     <w:lsdException w:name="Table Subtle 2" w:semiHidden="1" w:unhideWhenUsed="1"/>
     <w:lsdException w:name="Table Web 1" w:semiHidden="1" w:unhideWhenUsed="1"/>
+    <w:lsdException w:name="Table Web 2" w:semiHidden="1" w:unhideWhenUsed="1"/>
+    <w:lsdException w:name="Table Web 3" w:semiHidden="1" w:unhideWhenUsed="1"/>
     <w:lsdException w:name="Balloon Text" w:semiHidden="1" w:unhideWhenUsed="1"/>
     <w:lsdException w:name="Table Grid" w:uiPriority="39"/>
     <w:lsdException w:name="Table Theme" w:semiHidden="1" w:unhideWhenUsed="1"/>

</xml_diff>